<commit_message>
fix program, kegiatan, dll, todo add depdropdown and preview
</commit_message>
<xml_diff>
--- a/web/download/SPD-123.docx
+++ b/web/download/SPD-123.docx
@@ -28,6 +28,7 @@
           <w:sz w:val="22"/>
           <w:szCs w:val="22"/>
           <w:u w:val="single"/>
+          <w:lang w:val="id-ID" w:eastAsia="id-ID"/>
         </w:rPr>
         <w:drawing>
           <wp:anchor distT="0" distB="0" distL="114300" distR="114300" simplePos="0" relativeHeight="251663360" behindDoc="1" locked="0" layoutInCell="1" allowOverlap="1" wp14:anchorId="3CEBB5D3" wp14:editId="39AB348C">
@@ -333,7 +334,7 @@
           <w:szCs w:val="22"/>
           <w:lang w:val="fi-FI"/>
         </w:rPr>
-        <w:t>BPS PROVINSI SULAWESI TENGGARA</w:t>
+        <w:t>BPS KABUPATEN BUTON</w:t>
       </w:r>
     </w:p>
     <w:p>
@@ -481,7 +482,7 @@
           <w:szCs w:val="22"/>
           <w:lang w:val="fi-FI"/>
         </w:rPr>
-        <w:t>SUMIATI</w:t>
+        <w:t>LA ODE MUSARAFA, SE</w:t>
       </w:r>
     </w:p>
     <w:p>
@@ -557,7 +558,7 @@
           <w:szCs w:val="22"/>
           <w:lang w:val="fi-FI"/>
         </w:rPr>
-        <w:t>196012311982032024</w:t>
+        <w:t>196112311986031034</w:t>
       </w:r>
     </w:p>
     <w:p>
@@ -604,7 +605,7 @@
           <w:szCs w:val="22"/>
           <w:lang w:val="fi-FI"/>
         </w:rPr>
-        <w:t>Penata Muda Tk. I / (III/b)</w:t>
+        <w:t>Penata Tk. I / (III/d)</w:t>
       </w:r>
       <w:r>
         <w:rPr>
@@ -651,7 +652,7 @@
           <w:szCs w:val="22"/>
           <w:lang w:val="es-ES"/>
         </w:rPr>
-        <w:t>Bendahara Pengeluaran</w:t>
+        <w:t>Kepala Subbagian Tata Usaha</w:t>
       </w:r>
       <w:r>
         <w:rPr>
@@ -1442,7 +1443,7 @@
                 <w:sz w:val="22"/>
                 <w:szCs w:val="22"/>
               </w:rPr>
-              <w:t>ertdfgdfg</w:t>
+              <w:t>thfhftghfghgf</w:t>
             </w:r>
             <w:r>
               <w:rPr>
@@ -1609,7 +1610,7 @@
                 <w:sz w:val="22"/>
                 <w:szCs w:val="22"/>
               </w:rPr>
-              <w:t>fgjhfgjh</w:t>
+              <w:t>makasar</w:t>
             </w:r>
           </w:p>
         </w:tc>
@@ -1833,7 +1834,7 @@
                 <w:szCs w:val="22"/>
                 <w:lang w:val="id-ID"/>
               </w:rPr>
-              <w:t>3 Hari</w:t>
+              <w:t>2 Hari</w:t>
             </w:r>
             <w:r>
               <w:rPr>
@@ -1852,7 +1853,7 @@
                 <w:szCs w:val="22"/>
                 <w:lang w:val="id-ID"/>
               </w:rPr>
-              <w:t>23 Mei 2018</w:t>
+              <w:t>20 Februari 2018</w:t>
             </w:r>
             <w:r>
               <w:rPr>
@@ -1871,7 +1872,7 @@
                 <w:szCs w:val="22"/>
                 <w:lang w:val="id-ID"/>
               </w:rPr>
-              <w:t>25 Mei 2018</w:t>
+              <w:t>21 Februari 2018</w:t>
             </w:r>
           </w:p>
           <w:p>
@@ -1943,7 +1944,7 @@
           <w:szCs w:val="22"/>
           <w:lang w:val="es-ES"/>
         </w:rPr>
-        <w:t>dfhfgh</w:t>
+        <w:t>kendari</w:t>
       </w:r>
       <w:r>
         <w:rPr>
@@ -1962,7 +1963,7 @@
           <w:szCs w:val="22"/>
           <w:lang w:val="es-ES"/>
         </w:rPr>
-        <w:t>19 April 2018</w:t>
+        <w:t>11 Februari 2018</w:t>
       </w:r>
     </w:p>
     <w:p>
@@ -2094,7 +2095,7 @@
           <w:szCs w:val="22"/>
           <w:lang w:val="es-ES"/>
         </w:rPr>
-        <w:t>Ir. H. ATQO MARDIYANTO, M.Si.</w:t>
+        <w:t>LA ODE MUSARAFA, SE</w:t>
       </w:r>
     </w:p>
     <w:p>
@@ -2155,7 +2156,7 @@
           <w:szCs w:val="22"/>
           <w:lang w:val="es-ES"/>
         </w:rPr>
-        <w:t>196405081987021002</w:t>
+        <w:t>196112311986031034</w:t>
       </w:r>
     </w:p>
     <w:p>
@@ -2219,6 +2220,7 @@
           <w:color w:val="000000" w:themeColor="text1"/>
           <w:sz w:val="22"/>
           <w:szCs w:val="22"/>
+          <w:lang w:val="id-ID" w:eastAsia="id-ID"/>
         </w:rPr>
         <w:lastRenderedPageBreak/>
         <w:drawing>
@@ -2545,7 +2547,7 @@
                 <w:sz w:val="22"/>
                 <w:szCs w:val="22"/>
               </w:rPr>
-              <w:t>123</w:t>
+              <w:t>500000</w:t>
             </w:r>
           </w:p>
           <w:p>
@@ -2758,7 +2760,7 @@
                 <w:sz w:val="22"/>
                 <w:szCs w:val="22"/>
               </w:rPr>
-              <w:t>DANI JAELANI, S.Si., MT</w:t>
+              <w:t>SUDARWO</w:t>
             </w:r>
           </w:p>
         </w:tc>
@@ -2924,7 +2926,7 @@
                 <w:sz w:val="22"/>
                 <w:szCs w:val="22"/>
               </w:rPr>
-              <w:t>SUMIATI</w:t>
+              <w:t>LA ODE MUSARAFA, SE</w:t>
             </w:r>
             <w:r>
               <w:rPr>
@@ -2978,7 +2980,7 @@
                 <w:sz w:val="22"/>
                 <w:szCs w:val="22"/>
               </w:rPr>
-              <w:t>196012311982032024</w:t>
+              <w:t>196112311986031034</w:t>
             </w:r>
           </w:p>
         </w:tc>
@@ -3086,7 +3088,7 @@
                 <w:sz w:val="22"/>
                 <w:szCs w:val="22"/>
               </w:rPr>
-              <w:t>Penata Muda Tk. I / (III/b)</w:t>
+              <w:t>Penata Tk. I / (III/d)</w:t>
             </w:r>
           </w:p>
         </w:tc>
@@ -3187,7 +3189,7 @@
                 <w:sz w:val="22"/>
                 <w:szCs w:val="22"/>
               </w:rPr>
-              <w:t>Bendahara Pengeluaran</w:t>
+              <w:t>Kepala Subbagian Tata Usaha</w:t>
             </w:r>
             <w:r>
               <w:rPr>
@@ -3204,7 +3206,7 @@
                 <w:sz w:val="22"/>
                 <w:szCs w:val="22"/>
               </w:rPr>
-              <w:t>BPS Provinsi Sulawesi Tenggara</w:t>
+              <w:t>BPS Kabupaten Buton</w:t>
             </w:r>
           </w:p>
         </w:tc>
@@ -3483,7 +3485,7 @@
                 <w:sz w:val="22"/>
                 <w:szCs w:val="22"/>
               </w:rPr>
-              <w:t>ertdfgdfg</w:t>
+              <w:t>thfhftghfghgf</w:t>
             </w:r>
             <w:r>
               <w:rPr>
@@ -3721,7 +3723,7 @@
                 <w:sz w:val="22"/>
                 <w:szCs w:val="22"/>
               </w:rPr>
-              <w:t>kapal</w:t>
+              <w:t>kendaraan umum</w:t>
             </w:r>
           </w:p>
         </w:tc>
@@ -3853,7 +3855,7 @@
                 <w:sz w:val="22"/>
                 <w:szCs w:val="22"/>
               </w:rPr>
-              <w:t>dfhfgh</w:t>
+              <w:t>kendari</w:t>
             </w:r>
           </w:p>
           <w:p>
@@ -3876,7 +3878,7 @@
                 <w:sz w:val="22"/>
                 <w:szCs w:val="22"/>
               </w:rPr>
-              <w:t>fgjhfgjh</w:t>
+              <w:t>makasar</w:t>
             </w:r>
           </w:p>
         </w:tc>
@@ -4053,7 +4055,7 @@
                 <w:sz w:val="22"/>
                 <w:szCs w:val="22"/>
               </w:rPr>
-              <w:t>3 Hari</w:t>
+              <w:t>2 Hari</w:t>
             </w:r>
           </w:p>
           <w:p>
@@ -4078,7 +4080,7 @@
                 <w:sz w:val="22"/>
                 <w:szCs w:val="22"/>
               </w:rPr>
-              <w:t>23 Mei 2018</w:t>
+              <w:t>20 Februari 2018</w:t>
             </w:r>
             <w:r>
               <w:rPr>
@@ -4111,7 +4113,7 @@
                 <w:sz w:val="22"/>
                 <w:szCs w:val="22"/>
               </w:rPr>
-              <w:t>25 Mei 2018</w:t>
+              <w:t>21 Februari 2018</w:t>
             </w:r>
             <w:r>
               <w:rPr>
@@ -4626,61 +4628,61 @@
                 <w:sz w:val="22"/>
                 <w:szCs w:val="22"/>
               </w:rPr>
-              <w:t>054.01.02</w:t>
-            </w:r>
-          </w:p>
-          <w:p>
-            <w:pPr>
-              <w:rPr>
-                <w:rFonts w:ascii="Arial" w:hAnsi="Arial" w:cs="Arial"/>
-                <w:color w:val="000000" w:themeColor="text1"/>
-                <w:sz w:val="22"/>
-                <w:szCs w:val="22"/>
-              </w:rPr>
-            </w:pPr>
-            <w:r>
-              <w:rPr>
-                <w:rFonts w:ascii="Arial" w:hAnsi="Arial" w:cs="Arial"/>
-                <w:sz w:val="22"/>
-                <w:szCs w:val="22"/>
-              </w:rPr>
-              <w:t>2891</w:t>
-            </w:r>
-          </w:p>
-          <w:p>
-            <w:pPr>
-              <w:rPr>
-                <w:rFonts w:ascii="Arial" w:hAnsi="Arial" w:cs="Arial"/>
-                <w:color w:val="000000" w:themeColor="text1"/>
-                <w:sz w:val="22"/>
-                <w:szCs w:val="22"/>
-              </w:rPr>
-            </w:pPr>
-            <w:r>
-              <w:rPr>
-                <w:rFonts w:ascii="Arial" w:hAnsi="Arial" w:cs="Arial"/>
-                <w:sz w:val="22"/>
-                <w:szCs w:val="22"/>
-              </w:rPr>
-              <w:t>951</w:t>
-            </w:r>
-          </w:p>
-          <w:p>
-            <w:pPr>
-              <w:rPr>
-                <w:rFonts w:ascii="Arial" w:hAnsi="Arial" w:cs="Arial"/>
-                <w:color w:val="000000" w:themeColor="text1"/>
-                <w:sz w:val="22"/>
-                <w:szCs w:val="22"/>
-              </w:rPr>
-            </w:pPr>
-            <w:r>
-              <w:rPr>
-                <w:rFonts w:ascii="Arial" w:hAnsi="Arial" w:cs="Arial"/>
-                <w:sz w:val="22"/>
-                <w:szCs w:val="22"/>
-              </w:rPr>
-              <w:t>004</w:t>
+              <w:t>054.01.01</w:t>
+            </w:r>
+          </w:p>
+          <w:p>
+            <w:pPr>
+              <w:rPr>
+                <w:rFonts w:ascii="Arial" w:hAnsi="Arial" w:cs="Arial"/>
+                <w:color w:val="000000" w:themeColor="text1"/>
+                <w:sz w:val="22"/>
+                <w:szCs w:val="22"/>
+              </w:rPr>
+            </w:pPr>
+            <w:r>
+              <w:rPr>
+                <w:rFonts w:ascii="Arial" w:hAnsi="Arial" w:cs="Arial"/>
+                <w:sz w:val="22"/>
+                <w:szCs w:val="22"/>
+              </w:rPr>
+              <w:t>2886</w:t>
+            </w:r>
+          </w:p>
+          <w:p>
+            <w:pPr>
+              <w:rPr>
+                <w:rFonts w:ascii="Arial" w:hAnsi="Arial" w:cs="Arial"/>
+                <w:color w:val="000000" w:themeColor="text1"/>
+                <w:sz w:val="22"/>
+                <w:szCs w:val="22"/>
+              </w:rPr>
+            </w:pPr>
+            <w:r>
+              <w:rPr>
+                <w:rFonts w:ascii="Arial" w:hAnsi="Arial" w:cs="Arial"/>
+                <w:sz w:val="22"/>
+                <w:szCs w:val="22"/>
+              </w:rPr>
+              <w:t>003</w:t>
+            </w:r>
+          </w:p>
+          <w:p>
+            <w:pPr>
+              <w:rPr>
+                <w:rFonts w:ascii="Arial" w:hAnsi="Arial" w:cs="Arial"/>
+                <w:color w:val="000000" w:themeColor="text1"/>
+                <w:sz w:val="22"/>
+                <w:szCs w:val="22"/>
+              </w:rPr>
+            </w:pPr>
+            <w:r>
+              <w:rPr>
+                <w:rFonts w:ascii="Arial" w:hAnsi="Arial" w:cs="Arial"/>
+                <w:sz w:val="22"/>
+                <w:szCs w:val="22"/>
+              </w:rPr>
+              <w:t>002</w:t>
             </w:r>
           </w:p>
         </w:tc>
@@ -4819,7 +4821,7 @@
                 <w:sz w:val="22"/>
                 <w:szCs w:val="22"/>
               </w:rPr>
-              <w:t>BPS Provinsi Sulawesi Tenggara</w:t>
+              <w:t>BPS Kabupaten Buton</w:t>
             </w:r>
           </w:p>
           <w:p>
@@ -4843,7 +4845,7 @@
                 <w:sz w:val="22"/>
                 <w:szCs w:val="22"/>
               </w:rPr>
-              <w:t>524113</w:t>
+              <w:t>524111</w:t>
             </w:r>
           </w:p>
         </w:tc>
@@ -5009,7 +5011,7 @@
                 <w:szCs w:val="22"/>
                 <w:lang w:val="es-ES"/>
               </w:rPr>
-              <w:t>dfhfgh</w:t>
+              <w:t>kendari</w:t>
             </w:r>
           </w:p>
           <w:p>
@@ -5036,6 +5038,7 @@
                 <w:color w:val="000000" w:themeColor="text1"/>
                 <w:sz w:val="22"/>
                 <w:szCs w:val="22"/>
+                <w:lang w:val="id-ID" w:eastAsia="id-ID"/>
               </w:rPr>
               <mc:AlternateContent>
                 <mc:Choice Requires="wps">
@@ -5117,7 +5120,7 @@
                 <w:szCs w:val="22"/>
                 <w:lang w:val="es-ES"/>
               </w:rPr>
-              <w:t>19 April 2018</w:t>
+              <w:t>11 Februari 2018</w:t>
             </w:r>
           </w:p>
         </w:tc>
@@ -5318,7 +5321,7 @@
                 <w:szCs w:val="22"/>
                 <w:lang w:val="id-ID"/>
               </w:rPr>
-              <w:t>DANI JAELANI, S.Si., MT</w:t>
+              <w:t>SUDARWO</w:t>
             </w:r>
           </w:p>
           <w:p>
@@ -5354,7 +5357,7 @@
                 <w:sz w:val="22"/>
                 <w:szCs w:val="22"/>
               </w:rPr>
-              <w:t>196912101991121001</w:t>
+              <w:t>198508292009011006</w:t>
             </w:r>
           </w:p>
           <w:p>
@@ -5652,7 +5655,7 @@
                 <w:szCs w:val="22"/>
                 <w:lang w:val="es-ES"/>
               </w:rPr>
-              <w:t>dfhfgh</w:t>
+              <w:t>kendari</w:t>
             </w:r>
           </w:p>
           <w:p>
@@ -5691,7 +5694,7 @@
                 <w:szCs w:val="22"/>
                 <w:lang w:val="es-ES"/>
               </w:rPr>
-              <w:t>fgjhfgjh</w:t>
+              <w:t>makasar</w:t>
             </w:r>
           </w:p>
           <w:p>
@@ -5719,7 +5722,7 @@
                 <w:szCs w:val="22"/>
                 <w:lang w:val="es-ES"/>
               </w:rPr>
-              <w:t>23 Mei 2018</w:t>
+              <w:t>20 Februari 2018</w:t>
             </w:r>
           </w:p>
         </w:tc>
@@ -5826,6 +5829,7 @@
                 <w:noProof/>
                 <w:sz w:val="22"/>
                 <w:szCs w:val="22"/>
+                <w:lang w:val="id-ID" w:eastAsia="id-ID"/>
               </w:rPr>
               <w:drawing>
                 <wp:anchor distT="0" distB="0" distL="114300" distR="114300" simplePos="0" relativeHeight="251661312" behindDoc="0" locked="0" layoutInCell="1" allowOverlap="1" wp14:anchorId="54A8C097" wp14:editId="68F13573">
@@ -5915,7 +5919,7 @@
                 <w:szCs w:val="22"/>
                 <w:lang w:val="es-ES"/>
               </w:rPr>
-              <w:t>Ir. H. ATQO MARDIYANTO, M.Si.</w:t>
+              <w:t>LA ODE MUSARAFA, SE</w:t>
             </w:r>
           </w:p>
           <w:p>
@@ -5945,7 +5949,7 @@
                 <w:szCs w:val="22"/>
                 <w:lang w:val="es-ES"/>
               </w:rPr>
-              <w:t>196405081987021002</w:t>
+              <w:t>196112311986031034</w:t>
             </w:r>
           </w:p>
         </w:tc>
@@ -6142,6 +6146,7 @@
                 <w:noProof/>
                 <w:sz w:val="22"/>
                 <w:szCs w:val="22"/>
+                <w:lang w:val="id-ID" w:eastAsia="id-ID"/>
               </w:rPr>
               <mc:AlternateContent>
                 <mc:Choice Requires="wps">
@@ -6394,6 +6399,7 @@
                 <w:noProof/>
                 <w:sz w:val="22"/>
                 <w:szCs w:val="22"/>
+                <w:lang w:val="id-ID" w:eastAsia="id-ID"/>
               </w:rPr>
               <mc:AlternateContent>
                 <mc:Choice Requires="wps">
@@ -6660,6 +6666,7 @@
                 <w:noProof/>
                 <w:sz w:val="22"/>
                 <w:szCs w:val="22"/>
+                <w:lang w:val="id-ID" w:eastAsia="id-ID"/>
               </w:rPr>
               <mc:AlternateContent>
                 <mc:Choice Requires="wps">
@@ -6916,6 +6923,7 @@
                 <w:noProof/>
                 <w:sz w:val="22"/>
                 <w:szCs w:val="22"/>
+                <w:lang w:val="id-ID" w:eastAsia="id-ID"/>
               </w:rPr>
               <mc:AlternateContent>
                 <mc:Choice Requires="wps">
@@ -7192,6 +7200,7 @@
                 <w:noProof/>
                 <w:sz w:val="22"/>
                 <w:szCs w:val="22"/>
+                <w:lang w:val="id-ID" w:eastAsia="id-ID"/>
               </w:rPr>
               <mc:AlternateContent>
                 <mc:Choice Requires="wps">
@@ -7490,6 +7499,7 @@
                 <w:noProof/>
                 <w:sz w:val="22"/>
                 <w:szCs w:val="22"/>
+                <w:lang w:val="id-ID" w:eastAsia="id-ID"/>
               </w:rPr>
               <mc:AlternateContent>
                 <mc:Choice Requires="wps">
@@ -7672,7 +7682,7 @@
                 <w:szCs w:val="22"/>
                 <w:lang w:val="es-ES"/>
               </w:rPr>
-              <w:t>dfhfgh</w:t>
+              <w:t>kendari</w:t>
             </w:r>
           </w:p>
           <w:p>
@@ -7737,10 +7747,8 @@
                 <w:szCs w:val="22"/>
                 <w:lang w:val="es-ES"/>
               </w:rPr>
-              <w:t>25 Mei 2018</w:t>
-            </w:r>
-            <w:bookmarkStart w:id="0" w:name="_GoBack"/>
-            <w:bookmarkEnd w:id="0"/>
+              <w:t>21 Februari 2018</w:t>
+            </w:r>
             <w:r>
               <w:rPr>
                 <w:rFonts w:ascii="Arial" w:hAnsi="Arial" w:cs="Arial"/>
@@ -7870,7 +7878,7 @@
                 <w:szCs w:val="22"/>
                 <w:lang w:val="id-ID"/>
               </w:rPr>
-              <w:t>DANI JAELANI, S.Si., MT</w:t>
+              <w:t>SUDARWO</w:t>
             </w:r>
           </w:p>
           <w:p>
@@ -7906,7 +7914,7 @@
                 <w:szCs w:val="22"/>
                 <w:lang w:val="id-ID"/>
               </w:rPr>
-              <w:t>196912101991121001</w:t>
+              <w:t>198508292009011006</w:t>
             </w:r>
           </w:p>
         </w:tc>
@@ -8048,7 +8056,7 @@
                 <w:szCs w:val="22"/>
                 <w:lang w:val="id-ID"/>
               </w:rPr>
-              <w:t>DANI JAELANI, S.Si., MT</w:t>
+              <w:t>SUDARWO</w:t>
             </w:r>
           </w:p>
           <w:p>
@@ -8085,7 +8093,7 @@
                 <w:sz w:val="22"/>
                 <w:szCs w:val="22"/>
               </w:rPr>
-              <w:t>196912101991121001</w:t>
+              <w:t>198508292009011006</w:t>
             </w:r>
           </w:p>
         </w:tc>
@@ -8395,6 +8403,8 @@
               </w:rPr>
               <w:t>a.</w:t>
             </w:r>
+            <w:bookmarkStart w:id="0" w:name="_GoBack"/>
+            <w:bookmarkEnd w:id="0"/>
           </w:p>
         </w:tc>
       </w:tr>

</xml_diff>